<commit_message>
clean up the final code
</commit_message>
<xml_diff>
--- a/Installation Guide.docx
+++ b/Installation Guide.docx
@@ -13,6 +13,26 @@
           <w:lang w:val="en-US"/>
         </w:rPr>
         <w:t>Installation Guide</w:t>
+      </w:r>
+    </w:p>
+    <w:p>
+      <w:pPr>
+        <w:rPr>
+          <w:lang w:val="en-US"/>
+        </w:rPr>
+      </w:pPr>
+    </w:p>
+    <w:p>
+      <w:pPr>
+        <w:rPr>
+          <w:lang w:val="en-US"/>
+        </w:rPr>
+      </w:pPr>
+      <w:r>
+        <w:rPr>
+          <w:lang w:val="en-US"/>
+        </w:rPr>
+        <w:t>Install the application</w:t>
       </w:r>
     </w:p>
     <w:p>
@@ -45,7 +65,21 @@
         <w:rPr>
           <w:lang w:val="en-US"/>
         </w:rPr>
-        <w:t>to download SQLite Tools and the SQLite GUI, SQLiteStudio.</w:t>
+        <w:t xml:space="preserve">to download SQLite Tools and the SQLite GUI, </w:t>
+      </w:r>
+      <w:proofErr w:type="spellStart"/>
+      <w:r>
+        <w:rPr>
+          <w:lang w:val="en-US"/>
+        </w:rPr>
+        <w:t>SQLiteStudio</w:t>
+      </w:r>
+      <w:proofErr w:type="spellEnd"/>
+      <w:r>
+        <w:rPr>
+          <w:lang w:val="en-US"/>
+        </w:rPr>
+        <w:t>.</w:t>
       </w:r>
     </w:p>
     <w:p>
@@ -63,7 +97,21 @@
         <w:rPr>
           <w:lang w:val="en-US"/>
         </w:rPr>
-        <w:t>The SQLite GUI, SQLiteStudio, is not necessary, but it makes it easier to see backend data for the module.</w:t>
+        <w:t xml:space="preserve">The SQLite GUI, </w:t>
+      </w:r>
+      <w:proofErr w:type="spellStart"/>
+      <w:r>
+        <w:rPr>
+          <w:lang w:val="en-US"/>
+        </w:rPr>
+        <w:t>SQLiteStudio</w:t>
+      </w:r>
+      <w:proofErr w:type="spellEnd"/>
+      <w:r>
+        <w:rPr>
+          <w:lang w:val="en-US"/>
+        </w:rPr>
+        <w:t>, is not necessary, but it makes it easier to see backend data for the module.</w:t>
       </w:r>
     </w:p>
     <w:p>
@@ -81,14 +129,555 @@
         <w:rPr>
           <w:lang w:val="en-US"/>
         </w:rPr>
-        <w:t xml:space="preserve">Download the executable file (.exe) from the </w:t>
-      </w:r>
-      <w:r>
-        <w:rPr>
-          <w:lang w:val="en-US"/>
-        </w:rPr>
-        <w:t>Git repository.</w:t>
-      </w:r>
+        <w:t xml:space="preserve">If not already installed, install </w:t>
+      </w:r>
+      <w:r>
+        <w:rPr>
+          <w:lang w:val="en-US"/>
+        </w:rPr>
+        <w:t xml:space="preserve">the latest version of </w:t>
+      </w:r>
+      <w:r>
+        <w:rPr>
+          <w:lang w:val="en-US"/>
+        </w:rPr>
+        <w:t>Python on your machine.</w:t>
+      </w:r>
+    </w:p>
+    <w:p>
+      <w:pPr>
+        <w:pStyle w:val="ListParagraph"/>
+        <w:numPr>
+          <w:ilvl w:val="1"/>
+          <w:numId w:val="1"/>
+        </w:numPr>
+        <w:rPr>
+          <w:lang w:val="en-US"/>
+        </w:rPr>
+      </w:pPr>
+      <w:r>
+        <w:rPr>
+          <w:lang w:val="en-US"/>
+        </w:rPr>
+        <w:t xml:space="preserve">Python download instructions can be found </w:t>
+      </w:r>
+      <w:hyperlink r:id="rId6" w:history="1">
+        <w:r>
+          <w:rPr>
+            <w:rStyle w:val="Hyperlink"/>
+            <w:lang w:val="en-US"/>
+          </w:rPr>
+          <w:t>here</w:t>
+        </w:r>
+      </w:hyperlink>
+      <w:r>
+        <w:rPr>
+          <w:lang w:val="en-US"/>
+        </w:rPr>
+        <w:t>.</w:t>
+      </w:r>
+    </w:p>
+    <w:p>
+      <w:pPr>
+        <w:pStyle w:val="ListParagraph"/>
+        <w:numPr>
+          <w:ilvl w:val="1"/>
+          <w:numId w:val="1"/>
+        </w:numPr>
+        <w:rPr>
+          <w:lang w:val="en-US"/>
+        </w:rPr>
+      </w:pPr>
+      <w:r>
+        <w:rPr>
+          <w:lang w:val="en-US"/>
+        </w:rPr>
+        <w:t xml:space="preserve">Make sure to add the python.exe file path the PATH </w:t>
+      </w:r>
+      <w:r>
+        <w:rPr>
+          <w:lang w:val="en-US"/>
+        </w:rPr>
+        <w:t>environmental variables.</w:t>
+      </w:r>
+    </w:p>
+    <w:p>
+      <w:pPr>
+        <w:pStyle w:val="ListParagraph"/>
+        <w:numPr>
+          <w:ilvl w:val="0"/>
+          <w:numId w:val="1"/>
+        </w:numPr>
+        <w:rPr>
+          <w:lang w:val="en-US"/>
+        </w:rPr>
+      </w:pPr>
+      <w:r>
+        <w:rPr>
+          <w:lang w:val="en-US"/>
+        </w:rPr>
+        <w:t xml:space="preserve">Download the </w:t>
+      </w:r>
+      <w:proofErr w:type="spellStart"/>
+      <w:r>
+        <w:rPr>
+          <w:lang w:val="en-US"/>
+        </w:rPr>
+        <w:t>TrackModel</w:t>
+      </w:r>
+      <w:proofErr w:type="spellEnd"/>
+      <w:r>
+        <w:rPr>
+          <w:lang w:val="en-US"/>
+        </w:rPr>
+        <w:t xml:space="preserve"> file from the GitHub repository; it does not matter where it is saved on your machine.</w:t>
+      </w:r>
+    </w:p>
+    <w:p>
+      <w:pPr>
+        <w:rPr>
+          <w:lang w:val="en-US"/>
+        </w:rPr>
+      </w:pPr>
+    </w:p>
+    <w:p>
+      <w:pPr>
+        <w:rPr>
+          <w:lang w:val="en-US"/>
+        </w:rPr>
+      </w:pPr>
+      <w:r>
+        <w:rPr>
+          <w:lang w:val="en-US"/>
+        </w:rPr>
+        <w:t>Run the application</w:t>
+      </w:r>
+    </w:p>
+    <w:p>
+      <w:pPr>
+        <w:pStyle w:val="ListParagraph"/>
+        <w:numPr>
+          <w:ilvl w:val="0"/>
+          <w:numId w:val="2"/>
+        </w:numPr>
+        <w:rPr>
+          <w:lang w:val="en-US"/>
+        </w:rPr>
+      </w:pPr>
+      <w:r>
+        <w:rPr>
+          <w:lang w:val="en-US"/>
+        </w:rPr>
+        <w:t>To run the application:</w:t>
+      </w:r>
+    </w:p>
+    <w:p>
+      <w:pPr>
+        <w:pStyle w:val="ListParagraph"/>
+        <w:numPr>
+          <w:ilvl w:val="1"/>
+          <w:numId w:val="2"/>
+        </w:numPr>
+        <w:rPr>
+          <w:lang w:val="en-US"/>
+        </w:rPr>
+      </w:pPr>
+      <w:r>
+        <w:rPr>
+          <w:lang w:val="en-US"/>
+        </w:rPr>
+        <w:t>Open a new Windows PowerShell window.</w:t>
+      </w:r>
+    </w:p>
+    <w:p>
+      <w:pPr>
+        <w:pStyle w:val="ListParagraph"/>
+        <w:numPr>
+          <w:ilvl w:val="1"/>
+          <w:numId w:val="2"/>
+        </w:numPr>
+        <w:rPr>
+          <w:lang w:val="en-US"/>
+        </w:rPr>
+      </w:pPr>
+      <w:r>
+        <w:rPr>
+          <w:lang w:val="en-US"/>
+        </w:rPr>
+        <w:t xml:space="preserve">Using the cd command, navigate to the </w:t>
+      </w:r>
+      <w:proofErr w:type="spellStart"/>
+      <w:r>
+        <w:rPr>
+          <w:lang w:val="en-US"/>
+        </w:rPr>
+        <w:t>TrackModel</w:t>
+      </w:r>
+      <w:proofErr w:type="spellEnd"/>
+      <w:r>
+        <w:rPr>
+          <w:lang w:val="en-US"/>
+        </w:rPr>
+        <w:t xml:space="preserve"> folder.</w:t>
+      </w:r>
+    </w:p>
+    <w:p>
+      <w:pPr>
+        <w:pStyle w:val="ListParagraph"/>
+        <w:numPr>
+          <w:ilvl w:val="1"/>
+          <w:numId w:val="2"/>
+        </w:numPr>
+        <w:rPr>
+          <w:lang w:val="en-US"/>
+        </w:rPr>
+      </w:pPr>
+      <w:r>
+        <w:rPr>
+          <w:lang w:val="en-US"/>
+        </w:rPr>
+        <w:t>Once inside the folder, type the following command and hit enter:</w:t>
+      </w:r>
+    </w:p>
+    <w:p>
+      <w:pPr>
+        <w:pStyle w:val="ListParagraph"/>
+        <w:ind w:left="1440"/>
+        <w:rPr>
+          <w:lang w:val="en-US"/>
+        </w:rPr>
+      </w:pPr>
+      <w:r>
+        <w:rPr>
+          <w:lang w:val="en-US"/>
+        </w:rPr>
+        <w:t>python app_script.py</w:t>
+      </w:r>
+    </w:p>
+    <w:p>
+      <w:pPr>
+        <w:pStyle w:val="ListParagraph"/>
+        <w:numPr>
+          <w:ilvl w:val="1"/>
+          <w:numId w:val="2"/>
+        </w:numPr>
+        <w:rPr>
+          <w:lang w:val="en-US"/>
+        </w:rPr>
+      </w:pPr>
+      <w:r>
+        <w:rPr>
+          <w:lang w:val="en-US"/>
+        </w:rPr>
+        <w:t xml:space="preserve">The </w:t>
+      </w:r>
+      <w:proofErr w:type="spellStart"/>
+      <w:r>
+        <w:rPr>
+          <w:lang w:val="en-US"/>
+        </w:rPr>
+        <w:t>TrackModel</w:t>
+      </w:r>
+      <w:proofErr w:type="spellEnd"/>
+      <w:r>
+        <w:rPr>
+          <w:lang w:val="en-US"/>
+        </w:rPr>
+        <w:t xml:space="preserve"> GUI should open on the screen.</w:t>
+      </w:r>
+    </w:p>
+    <w:p>
+      <w:pPr>
+        <w:pStyle w:val="ListParagraph"/>
+        <w:numPr>
+          <w:ilvl w:val="0"/>
+          <w:numId w:val="2"/>
+        </w:numPr>
+        <w:rPr>
+          <w:lang w:val="en-US"/>
+        </w:rPr>
+      </w:pPr>
+      <w:r>
+        <w:rPr>
+          <w:lang w:val="en-US"/>
+        </w:rPr>
+        <w:t xml:space="preserve">To import a new </w:t>
+      </w:r>
+      <w:proofErr w:type="spellStart"/>
+      <w:r>
+        <w:rPr>
+          <w:lang w:val="en-US"/>
+        </w:rPr>
+        <w:t>TrackModel</w:t>
+      </w:r>
+      <w:proofErr w:type="spellEnd"/>
+      <w:r>
+        <w:rPr>
+          <w:lang w:val="en-US"/>
+        </w:rPr>
+        <w:t xml:space="preserve"> data file:</w:t>
+      </w:r>
+    </w:p>
+    <w:p>
+      <w:pPr>
+        <w:pStyle w:val="ListParagraph"/>
+        <w:numPr>
+          <w:ilvl w:val="1"/>
+          <w:numId w:val="2"/>
+        </w:numPr>
+        <w:rPr>
+          <w:lang w:val="en-US"/>
+        </w:rPr>
+      </w:pPr>
+      <w:r>
+        <w:rPr>
+          <w:lang w:val="en-US"/>
+        </w:rPr>
+        <w:t xml:space="preserve">Navigate to the third tab labeled </w:t>
+      </w:r>
+      <w:r>
+        <w:rPr>
+          <w:lang w:val="en-US"/>
+        </w:rPr>
+        <w:t>Track Info.</w:t>
+      </w:r>
+    </w:p>
+    <w:p>
+      <w:pPr>
+        <w:pStyle w:val="ListParagraph"/>
+        <w:numPr>
+          <w:ilvl w:val="1"/>
+          <w:numId w:val="2"/>
+        </w:numPr>
+        <w:rPr>
+          <w:lang w:val="en-US"/>
+        </w:rPr>
+      </w:pPr>
+      <w:r>
+        <w:rPr>
+          <w:lang w:val="en-US"/>
+        </w:rPr>
+        <w:t>Click the top button labeled Import Track Model.</w:t>
+      </w:r>
+    </w:p>
+    <w:p>
+      <w:pPr>
+        <w:pStyle w:val="ListParagraph"/>
+        <w:numPr>
+          <w:ilvl w:val="1"/>
+          <w:numId w:val="2"/>
+        </w:numPr>
+        <w:rPr>
+          <w:lang w:val="en-US"/>
+        </w:rPr>
+      </w:pPr>
+      <w:r>
+        <w:rPr>
+          <w:lang w:val="en-US"/>
+        </w:rPr>
+        <w:t xml:space="preserve">Select the </w:t>
+      </w:r>
+      <w:r>
+        <w:rPr>
+          <w:lang w:val="en-US"/>
+        </w:rPr>
+        <w:t>.xlsx file to import.</w:t>
+      </w:r>
+    </w:p>
+    <w:p>
+      <w:pPr>
+        <w:pStyle w:val="ListParagraph"/>
+        <w:numPr>
+          <w:ilvl w:val="1"/>
+          <w:numId w:val="2"/>
+        </w:numPr>
+        <w:rPr>
+          <w:lang w:val="en-US"/>
+        </w:rPr>
+      </w:pPr>
+      <w:r>
+        <w:rPr>
+          <w:lang w:val="en-US"/>
+        </w:rPr>
+        <w:t>Click open.</w:t>
+      </w:r>
+    </w:p>
+    <w:p>
+      <w:pPr>
+        <w:pStyle w:val="ListParagraph"/>
+        <w:numPr>
+          <w:ilvl w:val="2"/>
+          <w:numId w:val="2"/>
+        </w:numPr>
+        <w:rPr>
+          <w:lang w:val="en-US"/>
+        </w:rPr>
+      </w:pPr>
+      <w:r>
+        <w:rPr>
+          <w:lang w:val="en-US"/>
+        </w:rPr>
+        <w:t xml:space="preserve">The tabs labeled Red Line and Green Line will automatically populate if the new </w:t>
+      </w:r>
+      <w:proofErr w:type="spellStart"/>
+      <w:r>
+        <w:rPr>
+          <w:lang w:val="en-US"/>
+        </w:rPr>
+        <w:t>TrackModel</w:t>
+      </w:r>
+      <w:proofErr w:type="spellEnd"/>
+      <w:r>
+        <w:rPr>
+          <w:lang w:val="en-US"/>
+        </w:rPr>
+        <w:t xml:space="preserve"> data file is imported correct</w:t>
+      </w:r>
+      <w:r>
+        <w:rPr>
+          <w:lang w:val="en-US"/>
+        </w:rPr>
+        <w:t>ly.</w:t>
+      </w:r>
+    </w:p>
+    <w:p>
+      <w:pPr>
+        <w:pStyle w:val="ListParagraph"/>
+        <w:numPr>
+          <w:ilvl w:val="0"/>
+          <w:numId w:val="2"/>
+        </w:numPr>
+        <w:rPr>
+          <w:lang w:val="en-US"/>
+        </w:rPr>
+      </w:pPr>
+      <w:r>
+        <w:rPr>
+          <w:lang w:val="en-US"/>
+        </w:rPr>
+        <w:t>To get information of a specific block:</w:t>
+      </w:r>
+    </w:p>
+    <w:p>
+      <w:pPr>
+        <w:pStyle w:val="ListParagraph"/>
+        <w:numPr>
+          <w:ilvl w:val="1"/>
+          <w:numId w:val="2"/>
+        </w:numPr>
+        <w:rPr>
+          <w:lang w:val="en-US"/>
+        </w:rPr>
+      </w:pPr>
+      <w:r>
+        <w:rPr>
+          <w:lang w:val="en-US"/>
+        </w:rPr>
+        <w:t>Navigate to the Home tab.</w:t>
+      </w:r>
+    </w:p>
+    <w:p>
+      <w:pPr>
+        <w:pStyle w:val="ListParagraph"/>
+        <w:numPr>
+          <w:ilvl w:val="1"/>
+          <w:numId w:val="2"/>
+        </w:numPr>
+        <w:rPr>
+          <w:lang w:val="en-US"/>
+        </w:rPr>
+      </w:pPr>
+      <w:r>
+        <w:rPr>
+          <w:lang w:val="en-US"/>
+        </w:rPr>
+        <w:t xml:space="preserve">At the bottom right, select </w:t>
+      </w:r>
+      <w:r>
+        <w:rPr>
+          <w:lang w:val="en-US"/>
+        </w:rPr>
+        <w:t xml:space="preserve">either the </w:t>
+      </w:r>
+      <w:r>
+        <w:rPr>
+          <w:lang w:val="en-US"/>
+        </w:rPr>
+        <w:t>red or green</w:t>
+      </w:r>
+      <w:r>
+        <w:rPr>
+          <w:lang w:val="en-US"/>
+        </w:rPr>
+        <w:t xml:space="preserve"> line from the dropdown menu.</w:t>
+      </w:r>
+    </w:p>
+    <w:p>
+      <w:pPr>
+        <w:pStyle w:val="ListParagraph"/>
+        <w:numPr>
+          <w:ilvl w:val="1"/>
+          <w:numId w:val="2"/>
+        </w:numPr>
+        <w:rPr>
+          <w:lang w:val="en-US"/>
+        </w:rPr>
+      </w:pPr>
+      <w:r>
+        <w:rPr>
+          <w:lang w:val="en-US"/>
+        </w:rPr>
+        <w:t>Select the block number.</w:t>
+      </w:r>
+    </w:p>
+    <w:p>
+      <w:pPr>
+        <w:pStyle w:val="ListParagraph"/>
+        <w:numPr>
+          <w:ilvl w:val="1"/>
+          <w:numId w:val="2"/>
+        </w:numPr>
+        <w:rPr>
+          <w:lang w:val="en-US"/>
+        </w:rPr>
+      </w:pPr>
+      <w:r>
+        <w:rPr>
+          <w:lang w:val="en-US"/>
+        </w:rPr>
+        <w:t xml:space="preserve">Click </w:t>
+      </w:r>
+      <w:r>
+        <w:rPr>
+          <w:lang w:val="en-US"/>
+        </w:rPr>
+        <w:t>Get Block Info.</w:t>
+      </w:r>
+    </w:p>
+    <w:p>
+      <w:pPr>
+        <w:pStyle w:val="ListParagraph"/>
+        <w:numPr>
+          <w:ilvl w:val="2"/>
+          <w:numId w:val="2"/>
+        </w:numPr>
+        <w:rPr>
+          <w:lang w:val="en-US"/>
+        </w:rPr>
+      </w:pPr>
+      <w:r>
+        <w:rPr>
+          <w:lang w:val="en-US"/>
+        </w:rPr>
+        <w:t>The table above will automatically populate with the related information to that line/block combination.</w:t>
+      </w:r>
+    </w:p>
+    <w:p>
+      <w:pPr>
+        <w:rPr>
+          <w:lang w:val="en-US"/>
+        </w:rPr>
+      </w:pPr>
     </w:p>
     <w:sectPr>
       <w:pgSz w:w="12240" w:h="15840"/>
@@ -103,6 +692,95 @@
 <file path=word/numbering.xml><?xml version="1.0" encoding="utf-8"?>
 <w:numbering xmlns:wpc="http://schemas.microsoft.com/office/word/2010/wordprocessingCanvas" xmlns:cx="http://schemas.microsoft.com/office/drawing/2014/chartex" xmlns:cx1="http://schemas.microsoft.com/office/drawing/2015/9/8/chartex" xmlns:cx2="http://schemas.microsoft.com/office/drawing/2015/10/21/chartex" xmlns:cx3="http://schemas.microsoft.com/office/drawing/2016/5/9/chartex" xmlns:cx4="http://schemas.microsoft.com/office/drawing/2016/5/10/chartex" xmlns:cx5="http://schemas.microsoft.com/office/drawing/2016/5/11/chartex" xmlns:cx6="http://schemas.microsoft.com/office/drawing/2016/5/12/chartex" xmlns:cx7="http://schemas.microsoft.com/office/drawing/2016/5/13/chartex" xmlns:cx8="http://schemas.microsoft.com/office/drawing/2016/5/14/chartex" xmlns:mc="http://schemas.openxmlformats.org/markup-compatibility/2006" xmlns:aink="http://schemas.microsoft.com/office/drawing/2016/ink" xmlns:am3d="http://schemas.microsoft.com/office/drawing/2017/model3d" xmlns:o="urn:schemas-microsoft-com:office:office" xmlns:oel="http://schemas.microsoft.com/office/2019/extlst" xmlns:r="http://schemas.openxmlformats.org/officeDocument/2006/relationships" xmlns:m="http://schemas.openxmlformats.org/officeDocument/2006/math" xmlns:v="urn:schemas-microsoft-com:vml" xmlns:wp14="http://schemas.microsoft.com/office/word/2010/wordprocessingDrawing" xmlns:wp="http://schemas.openxmlformats.org/drawingml/2006/wordprocessingDrawing" xmlns:w10="urn:schemas-microsoft-com:office:word" xmlns:w="http://schemas.openxmlformats.org/wordprocessingml/2006/main" xmlns:w14="http://schemas.microsoft.com/office/word/2010/wordml" xmlns:w15="http://schemas.microsoft.com/office/word/2012/wordml" xmlns:w16cex="http://schemas.microsoft.com/office/word/2018/wordml/cex" xmlns:w16cid="http://schemas.microsoft.com/office/word/2016/wordml/cid" xmlns:w16="http://schemas.microsoft.com/office/word/2018/wordml" xmlns:w16sdtdh="http://schemas.microsoft.com/office/word/2020/wordml/sdtdatahash" xmlns:w16se="http://schemas.microsoft.com/office/word/2015/wordml/symex" xmlns:wpg="http://schemas.microsoft.com/office/word/2010/wordprocessingGroup" xmlns:wpi="http://schemas.microsoft.com/office/word/2010/wordprocessingInk" xmlns:wne="http://schemas.microsoft.com/office/word/2006/wordml" xmlns:wps="http://schemas.microsoft.com/office/word/2010/wordprocessingShape" mc:Ignorable="w14 w15 w16se w16cid w16 w16cex w16sdtdh wp14">
   <w:abstractNum w:abstractNumId="0" w15:restartNumberingAfterBreak="0">
+    <w:nsid w:val="1D12780A"/>
+    <w:multiLevelType w:val="hybridMultilevel"/>
+    <w:tmpl w:val="DDA45B4C"/>
+    <w:lvl w:ilvl="0" w:tplc="FFFFFFFF">
+      <w:start w:val="1"/>
+      <w:numFmt w:val="decimal"/>
+      <w:lvlText w:val="%1."/>
+      <w:lvlJc w:val="left"/>
+      <w:pPr>
+        <w:ind w:left="720" w:hanging="360"/>
+      </w:pPr>
+      <w:rPr>
+        <w:rFonts w:hint="default"/>
+      </w:rPr>
+    </w:lvl>
+    <w:lvl w:ilvl="1" w:tplc="FFFFFFFF">
+      <w:start w:val="1"/>
+      <w:numFmt w:val="lowerLetter"/>
+      <w:lvlText w:val="%2."/>
+      <w:lvlJc w:val="left"/>
+      <w:pPr>
+        <w:ind w:left="1440" w:hanging="360"/>
+      </w:pPr>
+    </w:lvl>
+    <w:lvl w:ilvl="2" w:tplc="FFFFFFFF">
+      <w:start w:val="1"/>
+      <w:numFmt w:val="lowerRoman"/>
+      <w:lvlText w:val="%3."/>
+      <w:lvlJc w:val="right"/>
+      <w:pPr>
+        <w:ind w:left="2160" w:hanging="180"/>
+      </w:pPr>
+    </w:lvl>
+    <w:lvl w:ilvl="3" w:tplc="FFFFFFFF" w:tentative="1">
+      <w:start w:val="1"/>
+      <w:numFmt w:val="decimal"/>
+      <w:lvlText w:val="%4."/>
+      <w:lvlJc w:val="left"/>
+      <w:pPr>
+        <w:ind w:left="2880" w:hanging="360"/>
+      </w:pPr>
+    </w:lvl>
+    <w:lvl w:ilvl="4" w:tplc="FFFFFFFF" w:tentative="1">
+      <w:start w:val="1"/>
+      <w:numFmt w:val="lowerLetter"/>
+      <w:lvlText w:val="%5."/>
+      <w:lvlJc w:val="left"/>
+      <w:pPr>
+        <w:ind w:left="3600" w:hanging="360"/>
+      </w:pPr>
+    </w:lvl>
+    <w:lvl w:ilvl="5" w:tplc="FFFFFFFF" w:tentative="1">
+      <w:start w:val="1"/>
+      <w:numFmt w:val="lowerRoman"/>
+      <w:lvlText w:val="%6."/>
+      <w:lvlJc w:val="right"/>
+      <w:pPr>
+        <w:ind w:left="4320" w:hanging="180"/>
+      </w:pPr>
+    </w:lvl>
+    <w:lvl w:ilvl="6" w:tplc="FFFFFFFF" w:tentative="1">
+      <w:start w:val="1"/>
+      <w:numFmt w:val="decimal"/>
+      <w:lvlText w:val="%7."/>
+      <w:lvlJc w:val="left"/>
+      <w:pPr>
+        <w:ind w:left="5040" w:hanging="360"/>
+      </w:pPr>
+    </w:lvl>
+    <w:lvl w:ilvl="7" w:tplc="FFFFFFFF" w:tentative="1">
+      <w:start w:val="1"/>
+      <w:numFmt w:val="lowerLetter"/>
+      <w:lvlText w:val="%8."/>
+      <w:lvlJc w:val="left"/>
+      <w:pPr>
+        <w:ind w:left="5760" w:hanging="360"/>
+      </w:pPr>
+    </w:lvl>
+    <w:lvl w:ilvl="8" w:tplc="FFFFFFFF" w:tentative="1">
+      <w:start w:val="1"/>
+      <w:numFmt w:val="lowerRoman"/>
+      <w:lvlText w:val="%9."/>
+      <w:lvlJc w:val="right"/>
+      <w:pPr>
+        <w:ind w:left="6480" w:hanging="180"/>
+      </w:pPr>
+    </w:lvl>
+  </w:abstractNum>
+  <w:abstractNum w:abstractNumId="1" w15:restartNumberingAfterBreak="0">
     <w:nsid w:val="4A8B6E2B"/>
     <w:multiLevelType w:val="hybridMultilevel"/>
     <w:tmpl w:val="DDA45B4C"/>
@@ -192,6 +870,9 @@
     </w:lvl>
   </w:abstractNum>
   <w:num w:numId="1" w16cid:durableId="623393224">
+    <w:abstractNumId w:val="1"/>
+  </w:num>
+  <w:num w:numId="2" w16cid:durableId="1658799693">
     <w:abstractNumId w:val="0"/>
   </w:num>
 </w:numbering>

</xml_diff>